<commit_message>
Analise de Causas Raízes
</commit_message>
<xml_diff>
--- a/Documentação/01-02. Declaração de Escopo - Integrantes do Projeto.docx
+++ b/Documentação/01-02. Declaração de Escopo - Integrantes do Projeto.docx
@@ -1,6 +1,6 @@
 
 <file path=word/document.xml><?xml version="1.0" encoding="utf-8"?>
-<w:document xmlns:wpc="http://schemas.microsoft.com/office/word/2010/wordprocessingCanvas" xmlns:cx="http://schemas.microsoft.com/office/drawing/2014/chartex" xmlns:cx1="http://schemas.microsoft.com/office/drawing/2015/9/8/chartex" xmlns:cx2="http://schemas.microsoft.com/office/drawing/2015/10/21/chartex" xmlns:cx3="http://schemas.microsoft.com/office/drawing/2016/5/9/chartex" xmlns:cx4="http://schemas.microsoft.com/office/drawing/2016/5/10/chartex" xmlns:cx5="http://schemas.microsoft.com/office/drawing/2016/5/11/chartex" xmlns:cx6="http://schemas.microsoft.com/office/drawing/2016/5/12/chartex" xmlns:cx7="http://schemas.microsoft.com/office/drawing/2016/5/13/chartex" xmlns:cx8="http://schemas.microsoft.com/office/drawing/2016/5/14/chartex" xmlns:mc="http://schemas.openxmlformats.org/markup-compatibility/2006" xmlns:aink="http://schemas.microsoft.com/office/drawing/2016/ink" xmlns:am3d="http://schemas.microsoft.com/office/drawing/2017/model3d" xmlns:o="urn:schemas-microsoft-com:office:office" xmlns:r="http://schemas.openxmlformats.org/officeDocument/2006/relationships" xmlns:m="http://schemas.openxmlformats.org/officeDocument/2006/math" xmlns:v="urn:schemas-microsoft-com:vml" xmlns:wp14="http://schemas.microsoft.com/office/word/2010/wordprocessingDrawing" xmlns:wp="http://schemas.openxmlformats.org/drawingml/2006/wordprocessingDrawing" xmlns:w10="urn:schemas-microsoft-com:office:word" xmlns:w="http://schemas.openxmlformats.org/wordprocessingml/2006/main" xmlns:w14="http://schemas.microsoft.com/office/word/2010/wordml" xmlns:w15="http://schemas.microsoft.com/office/word/2012/wordml" xmlns:w16cid="http://schemas.microsoft.com/office/word/2016/wordml/cid" xmlns:w16se="http://schemas.microsoft.com/office/word/2015/wordml/symex" xmlns:wpg="http://schemas.microsoft.com/office/word/2010/wordprocessingGroup" xmlns:wpi="http://schemas.microsoft.com/office/word/2010/wordprocessingInk" xmlns:wne="http://schemas.microsoft.com/office/word/2006/wordml" xmlns:wps="http://schemas.microsoft.com/office/word/2010/wordprocessingShape" mc:Ignorable="w14 w15 w16se w16cid wp14">
+<w:document xmlns:wpc="http://schemas.microsoft.com/office/word/2010/wordprocessingCanvas" xmlns:mc="http://schemas.openxmlformats.org/markup-compatibility/2006" xmlns:o="urn:schemas-microsoft-com:office:office" xmlns:r="http://schemas.openxmlformats.org/officeDocument/2006/relationships" xmlns:m="http://schemas.openxmlformats.org/officeDocument/2006/math" xmlns:v="urn:schemas-microsoft-com:vml" xmlns:wp14="http://schemas.microsoft.com/office/word/2010/wordprocessingDrawing" xmlns:wp="http://schemas.openxmlformats.org/drawingml/2006/wordprocessingDrawing" xmlns:w10="urn:schemas-microsoft-com:office:word" xmlns:w="http://schemas.openxmlformats.org/wordprocessingml/2006/main" xmlns:w14="http://schemas.microsoft.com/office/word/2010/wordml" xmlns:w15="http://schemas.microsoft.com/office/word/2012/wordml" xmlns:wpg="http://schemas.microsoft.com/office/word/2010/wordprocessingGroup" xmlns:wpi="http://schemas.microsoft.com/office/word/2010/wordprocessingInk" xmlns:wne="http://schemas.microsoft.com/office/word/2006/wordml" xmlns:wps="http://schemas.microsoft.com/office/word/2010/wordprocessingShape" mc:Ignorable="w14 w15 wp14">
   <w:body>
     <w:p>
       <w:pPr>
@@ -83,204 +83,208 @@
         </w:rPr>
         <w:t>Luis Bocchini 1901079</w:t>
       </w:r>
+    </w:p>
+    <w:p>
+      <w:pPr>
+        <w:jc w:val="center"/>
+        <w:rPr>
+          <w:b/>
+          <w:bCs/>
+          <w:u w:val="single"/>
+        </w:rPr>
+      </w:pPr>
+      <w:r>
+        <w:rPr>
+          <w:b/>
+          <w:bCs/>
+          <w:u w:val="single"/>
+        </w:rPr>
+        <w:t>Escopo</w:t>
+      </w:r>
+    </w:p>
+    <w:p/>
+    <w:p>
+      <w:r>
+        <w:t>Objetivo Central</w:t>
+      </w:r>
+      <w:r>
+        <w:t>:</w:t>
+      </w:r>
+    </w:p>
+    <w:p>
+      <w:r>
+        <w:t xml:space="preserve">Nosso Objetivo é auxiliar a vida do pequeno </w:t>
+      </w:r>
+      <w:r>
+        <w:t>empreendedor</w:t>
+      </w:r>
+      <w:r>
+        <w:t xml:space="preserve"> que tem dificuldades em gerenciar seu </w:t>
+      </w:r>
+      <w:r>
+        <w:t>negócio</w:t>
+      </w:r>
+      <w:r>
+        <w:t>. Este trabalho não é mais um daqueles que auxiliam no fluxo de caixa</w:t>
+      </w:r>
+      <w:r>
+        <w:t>,</w:t>
+      </w:r>
+      <w:r>
+        <w:t xml:space="preserve"> mas sim um sistema que facilitará a visão geral de como a sua empresa está funcionando. </w:t>
+      </w:r>
+      <w:r>
+        <w:t>Queremos passar para o cliente algo que o ajude em tempo real com fluidez, para que o seu negócio evolua em níveis altos, usaríamos ele como uma cobaia, que, se bem recebido, poderia ajudar mais pequenas e microempresas a progredirem em seus determinados ramos. Criando um acesso remoto, visão geral econômica e principalmente auxiliando nas tomadas de decisões para que a empresa se desenvolva.</w:t>
+      </w:r>
+    </w:p>
+    <w:p/>
+    <w:p>
+      <w:r>
+        <w:t xml:space="preserve">Motivação: </w:t>
+      </w:r>
+    </w:p>
+    <w:p>
+      <w:r>
+        <w:t>Nos dias de hoje, já vemos grandes empresas de software criando ERP’s extremamente complexos e gigantes para gerencia</w:t>
+      </w:r>
+      <w:r>
+        <w:t>r</w:t>
+      </w:r>
+      <w:r>
+        <w:t xml:space="preserve"> grandes empresas. O que não vemos hoje são empresas focadas em atender o público de pequenas e microempresas. Assim como o dono de uma multinacional, o pequeno empreendedor tem seus desejos de lucros, tomadas de decisões e controle financeiro, etc. O que propomos não é fazer com que eles tenham softwares que as gigantes usam, mas sim um software que irá atendê-los de forma eficaz e econômica. </w:t>
+      </w:r>
+    </w:p>
+    <w:p/>
+    <w:p>
+      <w:r>
+        <w:t>Benef</w:t>
+      </w:r>
+      <w:r>
+        <w:t>í</w:t>
+      </w:r>
+      <w:r>
+        <w:t xml:space="preserve">cios: </w:t>
+      </w:r>
+    </w:p>
+    <w:p>
+      <w:r>
+        <w:t xml:space="preserve">Além dos benefícios econômicos (pois será um software leve, compacto e minimalista) nosso projeto também </w:t>
+      </w:r>
+      <w:r>
+        <w:t>trará um auxilio enorme no gerenciamento da empresa do nosso cliente. Pequenas empresas as vezes deixam de crescer</w:t>
+      </w:r>
+      <w:r>
+        <w:t>,</w:t>
+      </w:r>
+      <w:r>
+        <w:t xml:space="preserve"> pois não conseguem gerenciar seu tempo, dinheiro, produto de forma correta. Com visões de lucro, gráficos de evolução, produtos ou serviços mais solicitados já traria um maior controle e estabilidade para se tornar um futuro grande neg</w:t>
+      </w:r>
+      <w:r>
+        <w:t>ó</w:t>
+      </w:r>
+      <w:r>
+        <w:t xml:space="preserve">cio.  </w:t>
+      </w:r>
+    </w:p>
+    <w:p/>
+    <w:p>
+      <w:r>
+        <w:t>Entregas:</w:t>
+      </w:r>
+    </w:p>
+    <w:p/>
+    <w:p>
+      <w:r>
+        <w:t>Iremos trabalhar com sprints de 2 semanas</w:t>
+      </w:r>
+      <w:r>
+        <w:t xml:space="preserve"> ou modelo KANBAN (isso será definido conforme objetivos do cliente)</w:t>
+      </w:r>
+      <w:r>
+        <w:t>. Com aux</w:t>
+      </w:r>
+      <w:r>
+        <w:t>í</w:t>
+      </w:r>
+      <w:r>
+        <w:t>lio do cliente, estaremos verificando sempre que uma sprint estiver concluída, se o cliente está de acordo ou não com o que foi feito para assim melhor atender os requisitos e objetivos da entrega. Contaremos com regras pré-estabelecidas para não dificultar e trazer desentendimento entre nós e o cliente que serão acordadas pelos dois lados.</w:t>
+      </w:r>
+    </w:p>
+    <w:p/>
+    <w:p>
+      <w:r>
+        <w:t>Prazo de Realização:</w:t>
+      </w:r>
+    </w:p>
+    <w:p>
+      <w:r>
+        <w:t>1 ano.</w:t>
+      </w:r>
+    </w:p>
+    <w:p/>
+    <w:p>
+      <w:r>
+        <w:t>Funcion</w:t>
+      </w:r>
+      <w:r>
+        <w:t>á</w:t>
+      </w:r>
+      <w:r>
+        <w:t>rios Necess</w:t>
+      </w:r>
+      <w:r>
+        <w:t>á</w:t>
+      </w:r>
+      <w:r>
+        <w:t>rios:</w:t>
+      </w:r>
+    </w:p>
+    <w:p>
+      <w:r>
+        <w:t xml:space="preserve">5 </w:t>
+      </w:r>
+      <w:r>
+        <w:t>funcionários</w:t>
+      </w:r>
+      <w:r>
+        <w:t xml:space="preserve"> serão necessários para realizar o projeto. </w:t>
+      </w:r>
+      <w:r>
+        <w:t>Sendo eles:</w:t>
+      </w:r>
+    </w:p>
+    <w:p>
+      <w:r>
+        <w:t>Igor Silva Santos;</w:t>
+      </w:r>
+    </w:p>
+    <w:p>
+      <w:r>
+        <w:t>Hariel Santana de Oliveira;</w:t>
+      </w:r>
+    </w:p>
+    <w:p>
+      <w:r>
+        <w:t>Antonio Nicolas Almeida;</w:t>
+      </w:r>
+    </w:p>
+    <w:p>
+      <w:r>
+        <w:t>Natan Costa;</w:t>
+      </w:r>
+    </w:p>
+    <w:p>
+      <w:r>
+        <w:t>Luis Bocchini</w:t>
+      </w:r>
+      <w:r>
+        <w:t>.</w:t>
+      </w:r>
+    </w:p>
+    <w:p>
       <w:bookmarkStart w:id="0" w:name="_GoBack"/>
       <w:bookmarkEnd w:id="0"/>
     </w:p>
-    <w:p>
-      <w:pPr>
-        <w:jc w:val="center"/>
-        <w:rPr>
-          <w:b/>
-          <w:bCs/>
-          <w:u w:val="single"/>
-        </w:rPr>
-      </w:pPr>
-      <w:r>
-        <w:rPr>
-          <w:b/>
-          <w:bCs/>
-          <w:u w:val="single"/>
-        </w:rPr>
-        <w:t>Escopo</w:t>
-      </w:r>
-    </w:p>
-    <w:p/>
-    <w:p>
-      <w:r>
-        <w:t>Objetivo Central</w:t>
-      </w:r>
-      <w:r>
-        <w:t>:</w:t>
-      </w:r>
-    </w:p>
-    <w:p>
-      <w:r>
-        <w:t xml:space="preserve">Nosso Objetivo é auxiliar a vida do pequeno </w:t>
-      </w:r>
-      <w:r>
-        <w:t>empreendedor</w:t>
-      </w:r>
-      <w:r>
-        <w:t xml:space="preserve"> que tem dificuldades em gerenciar seu </w:t>
-      </w:r>
-      <w:r>
-        <w:t>negócio</w:t>
-      </w:r>
-      <w:r>
-        <w:t>. Este trabalho não é mais um daqueles que auxiliam no fluxo de caixa</w:t>
-      </w:r>
-      <w:r>
-        <w:t>,</w:t>
-      </w:r>
-      <w:r>
-        <w:t xml:space="preserve"> mas sim um sistema que facilitará a visão geral de como a sua empresa está funcionando. </w:t>
-      </w:r>
-      <w:r>
-        <w:t>Queremos passar para o cliente algo que o ajude em tempo real com fluidez, para que o seu negócio evolua em níveis altos, usaríamos ele como uma cobaia, que, se bem recebido, poderia ajudar mais pequenas e microempresas a progredirem em seus determinados ramos. Criando um acesso remoto, visão geral econômica e principalmente auxiliando nas tomadas de decisões para que a empresa se desenvolva.</w:t>
-      </w:r>
-    </w:p>
-    <w:p/>
-    <w:p>
-      <w:r>
-        <w:t xml:space="preserve">Motivação: </w:t>
-      </w:r>
-    </w:p>
-    <w:p>
-      <w:r>
-        <w:t>Nos dias de hoje, já vemos grandes empresas de software criando ERP’s extremamente complexos e gigantes para gerencia</w:t>
-      </w:r>
-      <w:r>
-        <w:t>r</w:t>
-      </w:r>
-      <w:r>
-        <w:t xml:space="preserve"> grandes empresas. O que não vemos hoje são empresas focadas em atender o público de pequenas e microempresas. Assim como o dono de uma multinacional, o pequeno empreendedor tem seus desejos de lucros, tomadas de decisões e controle financeiro, etc. O que propomos não é fazer com que eles tenham softwares que as gigantes usam, mas sim um software que irá atendê-los de forma eficaz e econômica. </w:t>
-      </w:r>
-    </w:p>
-    <w:p/>
-    <w:p>
-      <w:r>
-        <w:t>Benef</w:t>
-      </w:r>
-      <w:r>
-        <w:t>í</w:t>
-      </w:r>
-      <w:r>
-        <w:t xml:space="preserve">cios: </w:t>
-      </w:r>
-    </w:p>
-    <w:p>
-      <w:r>
-        <w:t xml:space="preserve">Além dos benefícios econômicos (pois será um software leve, compacto e minimalista) nosso projeto também </w:t>
-      </w:r>
-      <w:r>
-        <w:t>trará um auxilio enorme no gerenciamento da empresa do nosso cliente. Pequenas empresas as vezes deixam de crescer</w:t>
-      </w:r>
-      <w:r>
-        <w:t>,</w:t>
-      </w:r>
-      <w:r>
-        <w:t xml:space="preserve"> pois não conseguem gerenciar seu tempo, dinheiro, produto de forma correta. Com visões de lucro, gráficos de evolução, produtos ou serviços mais solicitados já traria um maior controle e estabilidade para se tornar um futuro grande neg</w:t>
-      </w:r>
-      <w:r>
-        <w:t>ó</w:t>
-      </w:r>
-      <w:r>
-        <w:t xml:space="preserve">cio.  </w:t>
-      </w:r>
-    </w:p>
-    <w:p/>
-    <w:p>
-      <w:r>
-        <w:t>Entregas:</w:t>
-      </w:r>
-    </w:p>
-    <w:p/>
-    <w:p>
-      <w:r>
-        <w:t>Iremos trabalhar com sprints de 2 semanas</w:t>
-      </w:r>
-      <w:r>
-        <w:t xml:space="preserve"> ou modelo KANBAN (isso será definido conforme objetivos do cliente)</w:t>
-      </w:r>
-      <w:r>
-        <w:t>. Com aux</w:t>
-      </w:r>
-      <w:r>
-        <w:t>í</w:t>
-      </w:r>
-      <w:r>
-        <w:t>lio do cliente, estaremos verificando sempre que uma sprint estiver concluída, se o cliente está de acordo ou não com o que foi feito para assim melhor atender os requisitos e objetivos da entrega. Contaremos com regras pré-estabelecidas para não dificultar e trazer desentendimento entre nós e o cliente que serão acordadas pelos dois lados.</w:t>
-      </w:r>
-    </w:p>
-    <w:p/>
-    <w:p>
-      <w:r>
-        <w:t>Prazo de Realização:</w:t>
-      </w:r>
-    </w:p>
-    <w:p>
-      <w:r>
-        <w:t>1 ano.</w:t>
-      </w:r>
-    </w:p>
-    <w:p/>
-    <w:p>
-      <w:r>
-        <w:t>Funcion</w:t>
-      </w:r>
-      <w:r>
-        <w:t>á</w:t>
-      </w:r>
-      <w:r>
-        <w:t>rios Necess</w:t>
-      </w:r>
-      <w:r>
-        <w:t>á</w:t>
-      </w:r>
-      <w:r>
-        <w:t>rios:</w:t>
-      </w:r>
-    </w:p>
-    <w:p>
-      <w:r>
-        <w:t xml:space="preserve">5 </w:t>
-      </w:r>
-      <w:r>
-        <w:t>funcionários</w:t>
-      </w:r>
-      <w:r>
-        <w:t xml:space="preserve"> serão necessários para realizar o projeto. </w:t>
-      </w:r>
-      <w:r>
-        <w:t>Sendo eles:</w:t>
-      </w:r>
-    </w:p>
-    <w:p>
-      <w:r>
-        <w:t>Igor Silva Santos;</w:t>
-      </w:r>
-    </w:p>
-    <w:p>
-      <w:r>
-        <w:t>Hariel Santana de Oliveira;</w:t>
-      </w:r>
-    </w:p>
-    <w:p>
-      <w:r>
-        <w:t>Antonio Nicolas Almeida;</w:t>
-      </w:r>
-    </w:p>
-    <w:p>
-      <w:r>
-        <w:t>Natan Costa;</w:t>
-      </w:r>
-    </w:p>
-    <w:p>
-      <w:r>
-        <w:t>David Santos.</w:t>
-      </w:r>
-    </w:p>
-    <w:p/>
     <w:p>
       <w:r>
         <w:t>Riscos e Restrições:</w:t>
@@ -319,7 +323,7 @@
 </file>
 
 <file path=word/endnotes.xml><?xml version="1.0" encoding="utf-8"?>
-<w:endnotes xmlns:wpc="http://schemas.microsoft.com/office/word/2010/wordprocessingCanvas" xmlns:cx="http://schemas.microsoft.com/office/drawing/2014/chartex" xmlns:cx1="http://schemas.microsoft.com/office/drawing/2015/9/8/chartex" xmlns:cx2="http://schemas.microsoft.com/office/drawing/2015/10/21/chartex" xmlns:cx3="http://schemas.microsoft.com/office/drawing/2016/5/9/chartex" xmlns:cx4="http://schemas.microsoft.com/office/drawing/2016/5/10/chartex" xmlns:cx5="http://schemas.microsoft.com/office/drawing/2016/5/11/chartex" xmlns:cx6="http://schemas.microsoft.com/office/drawing/2016/5/12/chartex" xmlns:cx7="http://schemas.microsoft.com/office/drawing/2016/5/13/chartex" xmlns:cx8="http://schemas.microsoft.com/office/drawing/2016/5/14/chartex" xmlns:mc="http://schemas.openxmlformats.org/markup-compatibility/2006" xmlns:aink="http://schemas.microsoft.com/office/drawing/2016/ink" xmlns:am3d="http://schemas.microsoft.com/office/drawing/2017/model3d" xmlns:o="urn:schemas-microsoft-com:office:office" xmlns:r="http://schemas.openxmlformats.org/officeDocument/2006/relationships" xmlns:m="http://schemas.openxmlformats.org/officeDocument/2006/math" xmlns:v="urn:schemas-microsoft-com:vml" xmlns:wp14="http://schemas.microsoft.com/office/word/2010/wordprocessingDrawing" xmlns:wp="http://schemas.openxmlformats.org/drawingml/2006/wordprocessingDrawing" xmlns:w10="urn:schemas-microsoft-com:office:word" xmlns:w="http://schemas.openxmlformats.org/wordprocessingml/2006/main" xmlns:w14="http://schemas.microsoft.com/office/word/2010/wordml" xmlns:w15="http://schemas.microsoft.com/office/word/2012/wordml" xmlns:w16cid="http://schemas.microsoft.com/office/word/2016/wordml/cid" xmlns:w16se="http://schemas.microsoft.com/office/word/2015/wordml/symex" xmlns:wpg="http://schemas.microsoft.com/office/word/2010/wordprocessingGroup" xmlns:wpi="http://schemas.microsoft.com/office/word/2010/wordprocessingInk" xmlns:wne="http://schemas.microsoft.com/office/word/2006/wordml" xmlns:wps="http://schemas.microsoft.com/office/word/2010/wordprocessingShape" mc:Ignorable="w14 w15 w16se w16cid wp14">
+<w:endnotes xmlns:wpc="http://schemas.microsoft.com/office/word/2010/wordprocessingCanvas" xmlns:mc="http://schemas.openxmlformats.org/markup-compatibility/2006" xmlns:o="urn:schemas-microsoft-com:office:office" xmlns:r="http://schemas.openxmlformats.org/officeDocument/2006/relationships" xmlns:m="http://schemas.openxmlformats.org/officeDocument/2006/math" xmlns:v="urn:schemas-microsoft-com:vml" xmlns:wp14="http://schemas.microsoft.com/office/word/2010/wordprocessingDrawing" xmlns:wp="http://schemas.openxmlformats.org/drawingml/2006/wordprocessingDrawing" xmlns:w10="urn:schemas-microsoft-com:office:word" xmlns:w="http://schemas.openxmlformats.org/wordprocessingml/2006/main" xmlns:w14="http://schemas.microsoft.com/office/word/2010/wordml" xmlns:w15="http://schemas.microsoft.com/office/word/2012/wordml" xmlns:wpg="http://schemas.microsoft.com/office/word/2010/wordprocessingGroup" xmlns:wpi="http://schemas.microsoft.com/office/word/2010/wordprocessingInk" xmlns:wne="http://schemas.microsoft.com/office/word/2006/wordml" xmlns:wps="http://schemas.microsoft.com/office/word/2010/wordprocessingShape" mc:Ignorable="w14 w15 wp14">
   <w:endnote w:type="separator" w:id="-1">
     <w:p>
       <w:pPr>
@@ -344,7 +348,7 @@
 </file>
 
 <file path=word/footnotes.xml><?xml version="1.0" encoding="utf-8"?>
-<w:footnotes xmlns:wpc="http://schemas.microsoft.com/office/word/2010/wordprocessingCanvas" xmlns:cx="http://schemas.microsoft.com/office/drawing/2014/chartex" xmlns:cx1="http://schemas.microsoft.com/office/drawing/2015/9/8/chartex" xmlns:cx2="http://schemas.microsoft.com/office/drawing/2015/10/21/chartex" xmlns:cx3="http://schemas.microsoft.com/office/drawing/2016/5/9/chartex" xmlns:cx4="http://schemas.microsoft.com/office/drawing/2016/5/10/chartex" xmlns:cx5="http://schemas.microsoft.com/office/drawing/2016/5/11/chartex" xmlns:cx6="http://schemas.microsoft.com/office/drawing/2016/5/12/chartex" xmlns:cx7="http://schemas.microsoft.com/office/drawing/2016/5/13/chartex" xmlns:cx8="http://schemas.microsoft.com/office/drawing/2016/5/14/chartex" xmlns:mc="http://schemas.openxmlformats.org/markup-compatibility/2006" xmlns:aink="http://schemas.microsoft.com/office/drawing/2016/ink" xmlns:am3d="http://schemas.microsoft.com/office/drawing/2017/model3d" xmlns:o="urn:schemas-microsoft-com:office:office" xmlns:r="http://schemas.openxmlformats.org/officeDocument/2006/relationships" xmlns:m="http://schemas.openxmlformats.org/officeDocument/2006/math" xmlns:v="urn:schemas-microsoft-com:vml" xmlns:wp14="http://schemas.microsoft.com/office/word/2010/wordprocessingDrawing" xmlns:wp="http://schemas.openxmlformats.org/drawingml/2006/wordprocessingDrawing" xmlns:w10="urn:schemas-microsoft-com:office:word" xmlns:w="http://schemas.openxmlformats.org/wordprocessingml/2006/main" xmlns:w14="http://schemas.microsoft.com/office/word/2010/wordml" xmlns:w15="http://schemas.microsoft.com/office/word/2012/wordml" xmlns:w16cid="http://schemas.microsoft.com/office/word/2016/wordml/cid" xmlns:w16se="http://schemas.microsoft.com/office/word/2015/wordml/symex" xmlns:wpg="http://schemas.microsoft.com/office/word/2010/wordprocessingGroup" xmlns:wpi="http://schemas.microsoft.com/office/word/2010/wordprocessingInk" xmlns:wne="http://schemas.microsoft.com/office/word/2006/wordml" xmlns:wps="http://schemas.microsoft.com/office/word/2010/wordprocessingShape" mc:Ignorable="w14 w15 w16se w16cid wp14">
+<w:footnotes xmlns:wpc="http://schemas.microsoft.com/office/word/2010/wordprocessingCanvas" xmlns:mc="http://schemas.openxmlformats.org/markup-compatibility/2006" xmlns:o="urn:schemas-microsoft-com:office:office" xmlns:r="http://schemas.openxmlformats.org/officeDocument/2006/relationships" xmlns:m="http://schemas.openxmlformats.org/officeDocument/2006/math" xmlns:v="urn:schemas-microsoft-com:vml" xmlns:wp14="http://schemas.microsoft.com/office/word/2010/wordprocessingDrawing" xmlns:wp="http://schemas.openxmlformats.org/drawingml/2006/wordprocessingDrawing" xmlns:w10="urn:schemas-microsoft-com:office:word" xmlns:w="http://schemas.openxmlformats.org/wordprocessingml/2006/main" xmlns:w14="http://schemas.microsoft.com/office/word/2010/wordml" xmlns:w15="http://schemas.microsoft.com/office/word/2012/wordml" xmlns:wpg="http://schemas.microsoft.com/office/word/2010/wordprocessingGroup" xmlns:wpi="http://schemas.microsoft.com/office/word/2010/wordprocessingInk" xmlns:wne="http://schemas.microsoft.com/office/word/2006/wordml" xmlns:wps="http://schemas.microsoft.com/office/word/2010/wordprocessingShape" mc:Ignorable="w14 w15 wp14">
   <w:footnote w:type="separator" w:id="-1">
     <w:p>
       <w:pPr>
@@ -369,7 +373,7 @@
 </file>
 
 <file path=word/styles.xml><?xml version="1.0" encoding="utf-8"?>
-<w:styles xmlns:mc="http://schemas.openxmlformats.org/markup-compatibility/2006" xmlns:r="http://schemas.openxmlformats.org/officeDocument/2006/relationships" xmlns:w="http://schemas.openxmlformats.org/wordprocessingml/2006/main" xmlns:w14="http://schemas.microsoft.com/office/word/2010/wordml" xmlns:w15="http://schemas.microsoft.com/office/word/2012/wordml" xmlns:w16cid="http://schemas.microsoft.com/office/word/2016/wordml/cid" xmlns:w16se="http://schemas.microsoft.com/office/word/2015/wordml/symex" mc:Ignorable="w14 w15 w16se w16cid">
+<w:styles xmlns:mc="http://schemas.openxmlformats.org/markup-compatibility/2006" xmlns:r="http://schemas.openxmlformats.org/officeDocument/2006/relationships" xmlns:w="http://schemas.openxmlformats.org/wordprocessingml/2006/main" xmlns:w14="http://schemas.microsoft.com/office/word/2010/wordml" xmlns:w15="http://schemas.microsoft.com/office/word/2012/wordml" mc:Ignorable="w14 w15">
   <w:docDefaults>
     <w:rPrDefault>
       <w:rPr>
@@ -385,7 +389,7 @@
       </w:pPr>
     </w:pPrDefault>
   </w:docDefaults>
-  <w:latentStyles w:defLockedState="0" w:defUIPriority="99" w:defSemiHidden="0" w:defUnhideWhenUsed="0" w:defQFormat="0" w:count="377">
+  <w:latentStyles w:defLockedState="0" w:defUIPriority="99" w:defSemiHidden="0" w:defUnhideWhenUsed="0" w:defQFormat="0" w:count="371">
     <w:lsdException w:name="Normal" w:uiPriority="0" w:qFormat="1"/>
     <w:lsdException w:name="heading 1" w:uiPriority="9" w:qFormat="1"/>
     <w:lsdException w:name="heading 2" w:semiHidden="1" w:uiPriority="9" w:unhideWhenUsed="1" w:qFormat="1"/>
@@ -757,12 +761,6 @@
     <w:lsdException w:name="List Table 5 Dark Accent 6" w:uiPriority="50"/>
     <w:lsdException w:name="List Table 6 Colorful Accent 6" w:uiPriority="51"/>
     <w:lsdException w:name="List Table 7 Colorful Accent 6" w:uiPriority="52"/>
-    <w:lsdException w:name="Mention" w:semiHidden="1" w:unhideWhenUsed="1"/>
-    <w:lsdException w:name="Smart Hyperlink" w:semiHidden="1" w:unhideWhenUsed="1"/>
-    <w:lsdException w:name="Hashtag" w:semiHidden="1" w:unhideWhenUsed="1"/>
-    <w:lsdException w:name="Unresolved Mention" w:semiHidden="1" w:unhideWhenUsed="1"/>
-    <w:lsdException w:name="Smart Link" w:semiHidden="1" w:unhideWhenUsed="1"/>
-    <w:lsdException w:name="Smart Link Error" w:semiHidden="1" w:unhideWhenUsed="1"/>
   </w:latentStyles>
   <w:style w:type="paragraph" w:default="1" w:styleId="Normal">
     <w:name w:val="Normal"/>

</xml_diff>